<commit_message>
Writing an Article for August
</commit_message>
<xml_diff>
--- a/Articles/2025/1-Blender-Continued/7-Loop-Tools/7-Relax-Umm-Err-Smooth-Vertices/7 Relax Ummm Err Smooth Vertices.docx
+++ b/Articles/2025/1-Blender-Continued/7-Loop-Tools/7-Relax-Umm-Err-Smooth-Vertices/7 Relax Ummm Err Smooth Vertices.docx
@@ -8,27 +8,13 @@
       </w:pPr>
       <w:bookmarkStart w:id="0" w:name="_Hlk191009132"/>
       <w:r>
-        <w:t>7 Relax</w:t>
+        <w:t>7 Relax Ummm</w:t>
       </w:r>
       <w:r>
         <w:t xml:space="preserve"> </w:t>
       </w:r>
-      <w:proofErr w:type="spellStart"/>
-      <w:r>
-        <w:t>Ummm</w:t>
-      </w:r>
-      <w:proofErr w:type="spellEnd"/>
-      <w:r>
-        <w:t xml:space="preserve"> </w:t>
-      </w:r>
-      <w:r>
-        <w:t>Err</w:t>
-      </w:r>
-      <w:r>
-        <w:t xml:space="preserve"> </w:t>
-      </w:r>
-      <w:r>
-        <w:t xml:space="preserve">Smooth </w:t>
+      <w:r>
+        <w:t xml:space="preserve">Err Smooth </w:t>
       </w:r>
       <w:bookmarkEnd w:id="0"/>
       <w:r>
@@ -37,8 +23,1009 @@
     </w:p>
     <w:p>
       <w:pPr>
-        <w:pStyle w:val="Title"/>
+        <w:pStyle w:val="Heading1"/>
       </w:pPr>
+      <w:r>
+        <w:t>What is Relax?</w:t>
+      </w:r>
+    </w:p>
+    <w:p>
+      <w:r>
+        <w:t>Relax is a tool inside of Loop tools, which will attempt to take your vertices and relax them.</w:t>
+      </w:r>
+    </w:p>
+    <w:p/>
+    <w:p>
+      <w:r>
+        <w:drawing>
+          <wp:inline distT="0" distB="0" distL="0" distR="0" wp14:anchorId="772E5E5E" wp14:editId="48E73F59">
+            <wp:extent cx="5582429" cy="2133898"/>
+            <wp:effectExtent l="0" t="0" r="0" b="0"/>
+            <wp:docPr id="1155814180" name="Picture 1"/>
+            <wp:cNvGraphicFramePr>
+              <a:graphicFrameLocks xmlns:a="http://schemas.openxmlformats.org/drawingml/2006/main" noChangeAspect="1"/>
+            </wp:cNvGraphicFramePr>
+            <a:graphic xmlns:a="http://schemas.openxmlformats.org/drawingml/2006/main">
+              <a:graphicData uri="http://schemas.openxmlformats.org/drawingml/2006/picture">
+                <pic:pic xmlns:pic="http://schemas.openxmlformats.org/drawingml/2006/picture">
+                  <pic:nvPicPr>
+                    <pic:cNvPr id="1155814180" name=""/>
+                    <pic:cNvPicPr/>
+                  </pic:nvPicPr>
+                  <pic:blipFill>
+                    <a:blip r:embed="rId5"/>
+                    <a:stretch>
+                      <a:fillRect/>
+                    </a:stretch>
+                  </pic:blipFill>
+                  <pic:spPr>
+                    <a:xfrm>
+                      <a:off x="0" y="0"/>
+                      <a:ext cx="5582429" cy="2133898"/>
+                    </a:xfrm>
+                    <a:prstGeom prst="rect">
+                      <a:avLst/>
+                    </a:prstGeom>
+                  </pic:spPr>
+                </pic:pic>
+              </a:graphicData>
+            </a:graphic>
+          </wp:inline>
+        </w:drawing>
+      </w:r>
+    </w:p>
+    <w:p>
+      <w:pPr>
+        <w:pStyle w:val="Heading1"/>
+      </w:pPr>
+      <w:r>
+        <w:t>How would you use Relax?</w:t>
+      </w:r>
+    </w:p>
+    <w:p>
+      <w:r>
+        <w:t xml:space="preserve">Well, if you have the </w:t>
+      </w:r>
+      <w:hyperlink r:id="rId6" w:anchor="_Toc190345789" w:history="1">
+        <w:r>
+          <w:rPr>
+            <w:rStyle w:val="Hyperlink"/>
+          </w:rPr>
+          <w:t>Loop tools</w:t>
+        </w:r>
+        <w:r>
+          <w:rPr>
+            <w:rStyle w:val="Hyperlink"/>
+          </w:rPr>
+          <w:t xml:space="preserve"> </w:t>
+        </w:r>
+        <w:r>
+          <w:rPr>
+            <w:rStyle w:val="Hyperlink"/>
+          </w:rPr>
+          <w:t>enabled</w:t>
+        </w:r>
+      </w:hyperlink>
+      <w:r>
+        <w:t xml:space="preserve"> from the Edit-Preference section of Blender, you will have the ability to add a single Vertex from the add menu.</w:t>
+      </w:r>
+    </w:p>
+    <w:p>
+      <w:r>
+        <w:lastRenderedPageBreak/>
+        <w:drawing>
+          <wp:inline distT="0" distB="0" distL="0" distR="0" wp14:anchorId="06AE53C9" wp14:editId="68D0F49F">
+            <wp:extent cx="5925377" cy="5134692"/>
+            <wp:effectExtent l="0" t="0" r="0" b="8890"/>
+            <wp:docPr id="1000549980" name="Picture 1"/>
+            <wp:cNvGraphicFramePr>
+              <a:graphicFrameLocks xmlns:a="http://schemas.openxmlformats.org/drawingml/2006/main" noChangeAspect="1"/>
+            </wp:cNvGraphicFramePr>
+            <a:graphic xmlns:a="http://schemas.openxmlformats.org/drawingml/2006/main">
+              <a:graphicData uri="http://schemas.openxmlformats.org/drawingml/2006/picture">
+                <pic:pic xmlns:pic="http://schemas.openxmlformats.org/drawingml/2006/picture">
+                  <pic:nvPicPr>
+                    <pic:cNvPr id="1000549980" name=""/>
+                    <pic:cNvPicPr/>
+                  </pic:nvPicPr>
+                  <pic:blipFill>
+                    <a:blip r:embed="rId7"/>
+                    <a:stretch>
+                      <a:fillRect/>
+                    </a:stretch>
+                  </pic:blipFill>
+                  <pic:spPr>
+                    <a:xfrm>
+                      <a:off x="0" y="0"/>
+                      <a:ext cx="5925377" cy="5134692"/>
+                    </a:xfrm>
+                    <a:prstGeom prst="rect">
+                      <a:avLst/>
+                    </a:prstGeom>
+                  </pic:spPr>
+                </pic:pic>
+              </a:graphicData>
+            </a:graphic>
+          </wp:inline>
+        </w:drawing>
+      </w:r>
+    </w:p>
+    <w:p>
+      <w:r>
+        <w:t xml:space="preserve">Now we can add this </w:t>
+      </w:r>
+      <w:r>
+        <w:rPr>
+          <w:rStyle w:val="BlueBoldenChar"/>
+          <w:rFonts w:eastAsiaTheme="minorHAnsi"/>
+        </w:rPr>
+        <w:t>Single Vert</w:t>
+      </w:r>
+      <w:r>
+        <w:t xml:space="preserve"> in </w:t>
+      </w:r>
+      <w:r>
+        <w:rPr>
+          <w:rStyle w:val="BlueBoldenChar"/>
+          <w:rFonts w:eastAsiaTheme="minorHAnsi"/>
+        </w:rPr>
+        <w:t>Object</w:t>
+      </w:r>
+      <w:r>
+        <w:t xml:space="preserve"> mode. You will find that just adding this Vert will throw you automatically into Edit Mode.</w:t>
+      </w:r>
+    </w:p>
+    <w:p>
+      <w:r>
+        <w:lastRenderedPageBreak/>
+        <w:drawing>
+          <wp:inline distT="0" distB="0" distL="0" distR="0" wp14:anchorId="1068CA57" wp14:editId="61304B9B">
+            <wp:extent cx="5943600" cy="4095115"/>
+            <wp:effectExtent l="0" t="0" r="0" b="635"/>
+            <wp:docPr id="866978306" name="Picture 1"/>
+            <wp:cNvGraphicFramePr>
+              <a:graphicFrameLocks xmlns:a="http://schemas.openxmlformats.org/drawingml/2006/main" noChangeAspect="1"/>
+            </wp:cNvGraphicFramePr>
+            <a:graphic xmlns:a="http://schemas.openxmlformats.org/drawingml/2006/main">
+              <a:graphicData uri="http://schemas.openxmlformats.org/drawingml/2006/picture">
+                <pic:pic xmlns:pic="http://schemas.openxmlformats.org/drawingml/2006/picture">
+                  <pic:nvPicPr>
+                    <pic:cNvPr id="866978306" name=""/>
+                    <pic:cNvPicPr/>
+                  </pic:nvPicPr>
+                  <pic:blipFill>
+                    <a:blip r:embed="rId8"/>
+                    <a:stretch>
+                      <a:fillRect/>
+                    </a:stretch>
+                  </pic:blipFill>
+                  <pic:spPr>
+                    <a:xfrm>
+                      <a:off x="0" y="0"/>
+                      <a:ext cx="5943600" cy="4095115"/>
+                    </a:xfrm>
+                    <a:prstGeom prst="rect">
+                      <a:avLst/>
+                    </a:prstGeom>
+                  </pic:spPr>
+                </pic:pic>
+              </a:graphicData>
+            </a:graphic>
+          </wp:inline>
+        </w:drawing>
+      </w:r>
+    </w:p>
+    <w:p>
+      <w:r>
+        <w:t xml:space="preserve">Ok, so let’s take this Vert, </w:t>
+      </w:r>
+      <w:r>
+        <w:rPr>
+          <w:rStyle w:val="BoldMaroonListChar"/>
+        </w:rPr>
+        <w:t>select it</w:t>
+      </w:r>
+      <w:r>
+        <w:t xml:space="preserve">, hit the </w:t>
+      </w:r>
+      <w:r>
+        <w:rPr>
+          <w:rStyle w:val="BlueBoldenChar"/>
+          <w:rFonts w:eastAsiaTheme="minorHAnsi"/>
+        </w:rPr>
+        <w:t xml:space="preserve">E </w:t>
+      </w:r>
+      <w:r>
+        <w:t xml:space="preserve">key and </w:t>
+      </w:r>
+      <w:r>
+        <w:rPr>
+          <w:rStyle w:val="BlueBoldenChar"/>
+          <w:rFonts w:eastAsiaTheme="minorHAnsi"/>
+        </w:rPr>
+        <w:t>extrude</w:t>
+      </w:r>
+      <w:r>
+        <w:t xml:space="preserve"> it. Keep extruding this Vertex until you have something that will give us a basis for a curve.</w:t>
+      </w:r>
+    </w:p>
+    <w:p>
+      <w:r>
+        <w:lastRenderedPageBreak/>
+        <w:drawing>
+          <wp:inline distT="0" distB="0" distL="0" distR="0" wp14:anchorId="794392E8" wp14:editId="7EFFED41">
+            <wp:extent cx="5943600" cy="4327525"/>
+            <wp:effectExtent l="0" t="0" r="0" b="0"/>
+            <wp:docPr id="195107779" name="Picture 1"/>
+            <wp:cNvGraphicFramePr>
+              <a:graphicFrameLocks xmlns:a="http://schemas.openxmlformats.org/drawingml/2006/main" noChangeAspect="1"/>
+            </wp:cNvGraphicFramePr>
+            <a:graphic xmlns:a="http://schemas.openxmlformats.org/drawingml/2006/main">
+              <a:graphicData uri="http://schemas.openxmlformats.org/drawingml/2006/picture">
+                <pic:pic xmlns:pic="http://schemas.openxmlformats.org/drawingml/2006/picture">
+                  <pic:nvPicPr>
+                    <pic:cNvPr id="195107779" name=""/>
+                    <pic:cNvPicPr/>
+                  </pic:nvPicPr>
+                  <pic:blipFill>
+                    <a:blip r:embed="rId9"/>
+                    <a:stretch>
+                      <a:fillRect/>
+                    </a:stretch>
+                  </pic:blipFill>
+                  <pic:spPr>
+                    <a:xfrm>
+                      <a:off x="0" y="0"/>
+                      <a:ext cx="5943600" cy="4327525"/>
+                    </a:xfrm>
+                    <a:prstGeom prst="rect">
+                      <a:avLst/>
+                    </a:prstGeom>
+                  </pic:spPr>
+                </pic:pic>
+              </a:graphicData>
+            </a:graphic>
+          </wp:inline>
+        </w:drawing>
+      </w:r>
+    </w:p>
+    <w:p/>
+    <w:p>
+      <w:r>
+        <w:t>Now with the entire curve selected we can start using the Relax tool from the Loop tools. So, right click and choose Relax.</w:t>
+      </w:r>
+    </w:p>
+    <w:p>
+      <w:r>
+        <w:lastRenderedPageBreak/>
+        <w:drawing>
+          <wp:inline distT="0" distB="0" distL="0" distR="0" wp14:anchorId="7E83D00F" wp14:editId="21D1D726">
+            <wp:extent cx="5925377" cy="3591426"/>
+            <wp:effectExtent l="0" t="0" r="0" b="9525"/>
+            <wp:docPr id="333603992" name="Picture 1"/>
+            <wp:cNvGraphicFramePr>
+              <a:graphicFrameLocks xmlns:a="http://schemas.openxmlformats.org/drawingml/2006/main" noChangeAspect="1"/>
+            </wp:cNvGraphicFramePr>
+            <a:graphic xmlns:a="http://schemas.openxmlformats.org/drawingml/2006/main">
+              <a:graphicData uri="http://schemas.openxmlformats.org/drawingml/2006/picture">
+                <pic:pic xmlns:pic="http://schemas.openxmlformats.org/drawingml/2006/picture">
+                  <pic:nvPicPr>
+                    <pic:cNvPr id="333603992" name=""/>
+                    <pic:cNvPicPr/>
+                  </pic:nvPicPr>
+                  <pic:blipFill>
+                    <a:blip r:embed="rId10"/>
+                    <a:stretch>
+                      <a:fillRect/>
+                    </a:stretch>
+                  </pic:blipFill>
+                  <pic:spPr>
+                    <a:xfrm>
+                      <a:off x="0" y="0"/>
+                      <a:ext cx="5925377" cy="3591426"/>
+                    </a:xfrm>
+                    <a:prstGeom prst="rect">
+                      <a:avLst/>
+                    </a:prstGeom>
+                  </pic:spPr>
+                </pic:pic>
+              </a:graphicData>
+            </a:graphic>
+          </wp:inline>
+        </w:drawing>
+      </w:r>
+    </w:p>
+    <w:p/>
+    <w:p>
+      <w:pPr>
+        <w:pStyle w:val="Heading1"/>
+      </w:pPr>
+      <w:r>
+        <w:t>The Last Operation Dialog Box</w:t>
+      </w:r>
+    </w:p>
+    <w:p>
+      <w:r>
+        <w:t>So, we hit the Relax button, now let’s take a look at how we can control what we have done. The box will show the last setting that you used for this dialog box. This one is showing 1 iteration, which means it went through it smoothing operation one time. We have the option to choose up to 25 iterations from this box.</w:t>
+      </w:r>
+    </w:p>
+    <w:p>
+      <w:r>
+        <w:drawing>
+          <wp:inline distT="0" distB="0" distL="0" distR="0" wp14:anchorId="69461345" wp14:editId="405E3F2B">
+            <wp:extent cx="3505689" cy="2591162"/>
+            <wp:effectExtent l="0" t="0" r="0" b="0"/>
+            <wp:docPr id="442852910" name="Picture 1"/>
+            <wp:cNvGraphicFramePr>
+              <a:graphicFrameLocks xmlns:a="http://schemas.openxmlformats.org/drawingml/2006/main" noChangeAspect="1"/>
+            </wp:cNvGraphicFramePr>
+            <a:graphic xmlns:a="http://schemas.openxmlformats.org/drawingml/2006/main">
+              <a:graphicData uri="http://schemas.openxmlformats.org/drawingml/2006/picture">
+                <pic:pic xmlns:pic="http://schemas.openxmlformats.org/drawingml/2006/picture">
+                  <pic:nvPicPr>
+                    <pic:cNvPr id="442852910" name=""/>
+                    <pic:cNvPicPr/>
+                  </pic:nvPicPr>
+                  <pic:blipFill>
+                    <a:blip r:embed="rId11"/>
+                    <a:stretch>
+                      <a:fillRect/>
+                    </a:stretch>
+                  </pic:blipFill>
+                  <pic:spPr>
+                    <a:xfrm>
+                      <a:off x="0" y="0"/>
+                      <a:ext cx="3505689" cy="2591162"/>
+                    </a:xfrm>
+                    <a:prstGeom prst="rect">
+                      <a:avLst/>
+                    </a:prstGeom>
+                  </pic:spPr>
+                </pic:pic>
+              </a:graphicData>
+            </a:graphic>
+          </wp:inline>
+        </w:drawing>
+      </w:r>
+    </w:p>
+    <w:p>
+      <w:r>
+        <w:lastRenderedPageBreak/>
+        <w:t>This is showing what this curve will look like after 1 iteration</w:t>
+      </w:r>
+    </w:p>
+    <w:p>
+      <w:r>
+        <w:drawing>
+          <wp:inline distT="0" distB="0" distL="0" distR="0" wp14:anchorId="5EB90DEA" wp14:editId="3A62444E">
+            <wp:extent cx="5943600" cy="4515485"/>
+            <wp:effectExtent l="0" t="0" r="0" b="0"/>
+            <wp:docPr id="1924035841" name="Picture 1"/>
+            <wp:cNvGraphicFramePr>
+              <a:graphicFrameLocks xmlns:a="http://schemas.openxmlformats.org/drawingml/2006/main" noChangeAspect="1"/>
+            </wp:cNvGraphicFramePr>
+            <a:graphic xmlns:a="http://schemas.openxmlformats.org/drawingml/2006/main">
+              <a:graphicData uri="http://schemas.openxmlformats.org/drawingml/2006/picture">
+                <pic:pic xmlns:pic="http://schemas.openxmlformats.org/drawingml/2006/picture">
+                  <pic:nvPicPr>
+                    <pic:cNvPr id="1924035841" name=""/>
+                    <pic:cNvPicPr/>
+                  </pic:nvPicPr>
+                  <pic:blipFill>
+                    <a:blip r:embed="rId12"/>
+                    <a:stretch>
+                      <a:fillRect/>
+                    </a:stretch>
+                  </pic:blipFill>
+                  <pic:spPr>
+                    <a:xfrm>
+                      <a:off x="0" y="0"/>
+                      <a:ext cx="5943600" cy="4515485"/>
+                    </a:xfrm>
+                    <a:prstGeom prst="rect">
+                      <a:avLst/>
+                    </a:prstGeom>
+                  </pic:spPr>
+                </pic:pic>
+              </a:graphicData>
+            </a:graphic>
+          </wp:inline>
+        </w:drawing>
+      </w:r>
+    </w:p>
+    <w:p/>
+    <w:p>
+      <w:r>
+        <w:t>This is what this curve will look like after running it the max number of times.</w:t>
+      </w:r>
+    </w:p>
+    <w:p>
+      <w:r>
+        <w:lastRenderedPageBreak/>
+        <w:drawing>
+          <wp:inline distT="0" distB="0" distL="0" distR="0" wp14:anchorId="215BD6FB" wp14:editId="63889B7B">
+            <wp:extent cx="4524375" cy="3257937"/>
+            <wp:effectExtent l="0" t="0" r="0" b="0"/>
+            <wp:docPr id="858849269" name="Picture 1"/>
+            <wp:cNvGraphicFramePr>
+              <a:graphicFrameLocks xmlns:a="http://schemas.openxmlformats.org/drawingml/2006/main" noChangeAspect="1"/>
+            </wp:cNvGraphicFramePr>
+            <a:graphic xmlns:a="http://schemas.openxmlformats.org/drawingml/2006/main">
+              <a:graphicData uri="http://schemas.openxmlformats.org/drawingml/2006/picture">
+                <pic:pic xmlns:pic="http://schemas.openxmlformats.org/drawingml/2006/picture">
+                  <pic:nvPicPr>
+                    <pic:cNvPr id="858849269" name=""/>
+                    <pic:cNvPicPr/>
+                  </pic:nvPicPr>
+                  <pic:blipFill>
+                    <a:blip r:embed="rId13"/>
+                    <a:stretch>
+                      <a:fillRect/>
+                    </a:stretch>
+                  </pic:blipFill>
+                  <pic:spPr>
+                    <a:xfrm>
+                      <a:off x="0" y="0"/>
+                      <a:ext cx="4527782" cy="3260390"/>
+                    </a:xfrm>
+                    <a:prstGeom prst="rect">
+                      <a:avLst/>
+                    </a:prstGeom>
+                  </pic:spPr>
+                </pic:pic>
+              </a:graphicData>
+            </a:graphic>
+          </wp:inline>
+        </w:drawing>
+      </w:r>
+    </w:p>
+    <w:p>
+      <w:r>
+        <w:t>If we take this curve into Object mode now after 25 iteration, you will find that is still is not very smooth but it did attempt to smooth or relax things a bit.</w:t>
+      </w:r>
+    </w:p>
+    <w:p>
+      <w:r>
+        <w:drawing>
+          <wp:inline distT="0" distB="0" distL="0" distR="0" wp14:anchorId="7953F789" wp14:editId="02422C48">
+            <wp:extent cx="5943600" cy="3858895"/>
+            <wp:effectExtent l="0" t="0" r="0" b="8255"/>
+            <wp:docPr id="28773556" name="Picture 1"/>
+            <wp:cNvGraphicFramePr>
+              <a:graphicFrameLocks xmlns:a="http://schemas.openxmlformats.org/drawingml/2006/main" noChangeAspect="1"/>
+            </wp:cNvGraphicFramePr>
+            <a:graphic xmlns:a="http://schemas.openxmlformats.org/drawingml/2006/main">
+              <a:graphicData uri="http://schemas.openxmlformats.org/drawingml/2006/picture">
+                <pic:pic xmlns:pic="http://schemas.openxmlformats.org/drawingml/2006/picture">
+                  <pic:nvPicPr>
+                    <pic:cNvPr id="28773556" name=""/>
+                    <pic:cNvPicPr/>
+                  </pic:nvPicPr>
+                  <pic:blipFill>
+                    <a:blip r:embed="rId14"/>
+                    <a:stretch>
+                      <a:fillRect/>
+                    </a:stretch>
+                  </pic:blipFill>
+                  <pic:spPr>
+                    <a:xfrm>
+                      <a:off x="0" y="0"/>
+                      <a:ext cx="5943600" cy="3858895"/>
+                    </a:xfrm>
+                    <a:prstGeom prst="rect">
+                      <a:avLst/>
+                    </a:prstGeom>
+                  </pic:spPr>
+                </pic:pic>
+              </a:graphicData>
+            </a:graphic>
+          </wp:inline>
+        </w:drawing>
+      </w:r>
+    </w:p>
+    <w:p/>
+    <w:p>
+      <w:pPr>
+        <w:pStyle w:val="Heading1"/>
+      </w:pPr>
+      <w:r>
+        <w:lastRenderedPageBreak/>
+        <w:t>Blender’s Smooth Method</w:t>
+      </w:r>
+    </w:p>
+    <w:p>
+      <w:r>
+        <w:t>Blender also has its own method for smoothing these vertices out and we can try that.</w:t>
+      </w:r>
+      <w:r>
+        <w:t xml:space="preserve"> Take those vertices that we created in Edit mode back before we did the Relax maneuver on it. You can find your history in the Edit menu at the top of the screen.</w:t>
+      </w:r>
+    </w:p>
+    <w:p>
+      <w:r>
+        <w:drawing>
+          <wp:inline distT="0" distB="0" distL="0" distR="0" wp14:anchorId="32E8C02B" wp14:editId="26210B2A">
+            <wp:extent cx="5363323" cy="3067478"/>
+            <wp:effectExtent l="0" t="0" r="8890" b="0"/>
+            <wp:docPr id="309004329" name="Picture 1"/>
+            <wp:cNvGraphicFramePr>
+              <a:graphicFrameLocks xmlns:a="http://schemas.openxmlformats.org/drawingml/2006/main" noChangeAspect="1"/>
+            </wp:cNvGraphicFramePr>
+            <a:graphic xmlns:a="http://schemas.openxmlformats.org/drawingml/2006/main">
+              <a:graphicData uri="http://schemas.openxmlformats.org/drawingml/2006/picture">
+                <pic:pic xmlns:pic="http://schemas.openxmlformats.org/drawingml/2006/picture">
+                  <pic:nvPicPr>
+                    <pic:cNvPr id="309004329" name=""/>
+                    <pic:cNvPicPr/>
+                  </pic:nvPicPr>
+                  <pic:blipFill>
+                    <a:blip r:embed="rId15"/>
+                    <a:stretch>
+                      <a:fillRect/>
+                    </a:stretch>
+                  </pic:blipFill>
+                  <pic:spPr>
+                    <a:xfrm>
+                      <a:off x="0" y="0"/>
+                      <a:ext cx="5363323" cy="3067478"/>
+                    </a:xfrm>
+                    <a:prstGeom prst="rect">
+                      <a:avLst/>
+                    </a:prstGeom>
+                  </pic:spPr>
+                </pic:pic>
+              </a:graphicData>
+            </a:graphic>
+          </wp:inline>
+        </w:drawing>
+      </w:r>
+    </w:p>
+    <w:p/>
+    <w:p>
+      <w:r>
+        <w:t xml:space="preserve">Hit the </w:t>
+      </w:r>
+      <w:r>
+        <w:rPr>
+          <w:rStyle w:val="BlueBoldenChar"/>
+          <w:rFonts w:eastAsiaTheme="minorHAnsi"/>
+        </w:rPr>
+        <w:t>A</w:t>
+      </w:r>
+      <w:r>
+        <w:t xml:space="preserve"> key on the keyboard to select all of the vertices again.</w:t>
+      </w:r>
+    </w:p>
+    <w:p>
+      <w:r>
+        <w:drawing>
+          <wp:inline distT="0" distB="0" distL="0" distR="0" wp14:anchorId="3DF99B26" wp14:editId="21F9ECF1">
+            <wp:extent cx="4267200" cy="2935524"/>
+            <wp:effectExtent l="0" t="0" r="0" b="0"/>
+            <wp:docPr id="1496155242" name="Picture 1"/>
+            <wp:cNvGraphicFramePr>
+              <a:graphicFrameLocks xmlns:a="http://schemas.openxmlformats.org/drawingml/2006/main" noChangeAspect="1"/>
+            </wp:cNvGraphicFramePr>
+            <a:graphic xmlns:a="http://schemas.openxmlformats.org/drawingml/2006/main">
+              <a:graphicData uri="http://schemas.openxmlformats.org/drawingml/2006/picture">
+                <pic:pic xmlns:pic="http://schemas.openxmlformats.org/drawingml/2006/picture">
+                  <pic:nvPicPr>
+                    <pic:cNvPr id="1496155242" name=""/>
+                    <pic:cNvPicPr/>
+                  </pic:nvPicPr>
+                  <pic:blipFill>
+                    <a:blip r:embed="rId16"/>
+                    <a:stretch>
+                      <a:fillRect/>
+                    </a:stretch>
+                  </pic:blipFill>
+                  <pic:spPr>
+                    <a:xfrm>
+                      <a:off x="0" y="0"/>
+                      <a:ext cx="4274752" cy="2940719"/>
+                    </a:xfrm>
+                    <a:prstGeom prst="rect">
+                      <a:avLst/>
+                    </a:prstGeom>
+                  </pic:spPr>
+                </pic:pic>
+              </a:graphicData>
+            </a:graphic>
+          </wp:inline>
+        </w:drawing>
+      </w:r>
+    </w:p>
+    <w:p>
+      <w:r>
+        <w:lastRenderedPageBreak/>
+        <w:t>Vertex- Smooth Vertices</w:t>
+      </w:r>
+    </w:p>
+    <w:p/>
+    <w:p>
+      <w:r>
+        <w:drawing>
+          <wp:inline distT="0" distB="0" distL="0" distR="0" wp14:anchorId="5C6B6B9D" wp14:editId="200C4D4A">
+            <wp:extent cx="3915321" cy="3934374"/>
+            <wp:effectExtent l="0" t="0" r="9525" b="9525"/>
+            <wp:docPr id="1050810302" name="Picture 1"/>
+            <wp:cNvGraphicFramePr>
+              <a:graphicFrameLocks xmlns:a="http://schemas.openxmlformats.org/drawingml/2006/main" noChangeAspect="1"/>
+            </wp:cNvGraphicFramePr>
+            <a:graphic xmlns:a="http://schemas.openxmlformats.org/drawingml/2006/main">
+              <a:graphicData uri="http://schemas.openxmlformats.org/drawingml/2006/picture">
+                <pic:pic xmlns:pic="http://schemas.openxmlformats.org/drawingml/2006/picture">
+                  <pic:nvPicPr>
+                    <pic:cNvPr id="1050810302" name=""/>
+                    <pic:cNvPicPr/>
+                  </pic:nvPicPr>
+                  <pic:blipFill>
+                    <a:blip r:embed="rId17"/>
+                    <a:stretch>
+                      <a:fillRect/>
+                    </a:stretch>
+                  </pic:blipFill>
+                  <pic:spPr>
+                    <a:xfrm>
+                      <a:off x="0" y="0"/>
+                      <a:ext cx="3915321" cy="3934374"/>
+                    </a:xfrm>
+                    <a:prstGeom prst="rect">
+                      <a:avLst/>
+                    </a:prstGeom>
+                  </pic:spPr>
+                </pic:pic>
+              </a:graphicData>
+            </a:graphic>
+          </wp:inline>
+        </w:drawing>
+      </w:r>
+    </w:p>
+    <w:p>
+      <w:r>
+        <w:t xml:space="preserve">This is what your curve will look like when you hit the </w:t>
+      </w:r>
+      <w:r>
+        <w:rPr>
+          <w:rStyle w:val="BlueBoldenChar"/>
+          <w:rFonts w:eastAsiaTheme="minorHAnsi"/>
+        </w:rPr>
+        <w:t>Smooth Vertices</w:t>
+      </w:r>
+      <w:r>
+        <w:t xml:space="preserve"> option in Blender</w:t>
+      </w:r>
+    </w:p>
+    <w:p>
+      <w:r>
+        <w:lastRenderedPageBreak/>
+        <w:drawing>
+          <wp:inline distT="0" distB="0" distL="0" distR="0" wp14:anchorId="7533F62E" wp14:editId="6A6DC998">
+            <wp:extent cx="5943600" cy="5065395"/>
+            <wp:effectExtent l="0" t="0" r="0" b="1905"/>
+            <wp:docPr id="1587682639" name="Picture 1"/>
+            <wp:cNvGraphicFramePr>
+              <a:graphicFrameLocks xmlns:a="http://schemas.openxmlformats.org/drawingml/2006/main" noChangeAspect="1"/>
+            </wp:cNvGraphicFramePr>
+            <a:graphic xmlns:a="http://schemas.openxmlformats.org/drawingml/2006/main">
+              <a:graphicData uri="http://schemas.openxmlformats.org/drawingml/2006/picture">
+                <pic:pic xmlns:pic="http://schemas.openxmlformats.org/drawingml/2006/picture">
+                  <pic:nvPicPr>
+                    <pic:cNvPr id="1587682639" name=""/>
+                    <pic:cNvPicPr/>
+                  </pic:nvPicPr>
+                  <pic:blipFill>
+                    <a:blip r:embed="rId18"/>
+                    <a:stretch>
+                      <a:fillRect/>
+                    </a:stretch>
+                  </pic:blipFill>
+                  <pic:spPr>
+                    <a:xfrm>
+                      <a:off x="0" y="0"/>
+                      <a:ext cx="5943600" cy="5065395"/>
+                    </a:xfrm>
+                    <a:prstGeom prst="rect">
+                      <a:avLst/>
+                    </a:prstGeom>
+                  </pic:spPr>
+                </pic:pic>
+              </a:graphicData>
+            </a:graphic>
+          </wp:inline>
+        </w:drawing>
+      </w:r>
+    </w:p>
+    <w:p>
+      <w:r>
+        <w:t xml:space="preserve">If you change the </w:t>
+      </w:r>
+      <w:r>
+        <w:rPr>
+          <w:rStyle w:val="BlueBoldenChar"/>
+          <w:rFonts w:eastAsiaTheme="minorHAnsi"/>
+        </w:rPr>
+        <w:t xml:space="preserve">Repeat </w:t>
+      </w:r>
+      <w:r>
+        <w:t xml:space="preserve">options to </w:t>
+      </w:r>
+      <w:r>
+        <w:rPr>
+          <w:rStyle w:val="BlueBoldenChar"/>
+          <w:rFonts w:eastAsiaTheme="minorHAnsi"/>
+        </w:rPr>
+        <w:t>40</w:t>
+      </w:r>
+      <w:r>
+        <w:t xml:space="preserve"> times, you can actually straighten out this line. This is a lot more control over things then you were ever allowed by the Loop Tools method.</w:t>
+      </w:r>
+    </w:p>
+    <w:p>
+      <w:r>
+        <w:lastRenderedPageBreak/>
+        <w:drawing>
+          <wp:inline distT="0" distB="0" distL="0" distR="0" wp14:anchorId="7C85F5A5" wp14:editId="3A2DBD2B">
+            <wp:extent cx="5934903" cy="4496427"/>
+            <wp:effectExtent l="0" t="0" r="8890" b="0"/>
+            <wp:docPr id="381969012" name="Picture 1"/>
+            <wp:cNvGraphicFramePr>
+              <a:graphicFrameLocks xmlns:a="http://schemas.openxmlformats.org/drawingml/2006/main" noChangeAspect="1"/>
+            </wp:cNvGraphicFramePr>
+            <a:graphic xmlns:a="http://schemas.openxmlformats.org/drawingml/2006/main">
+              <a:graphicData uri="http://schemas.openxmlformats.org/drawingml/2006/picture">
+                <pic:pic xmlns:pic="http://schemas.openxmlformats.org/drawingml/2006/picture">
+                  <pic:nvPicPr>
+                    <pic:cNvPr id="381969012" name=""/>
+                    <pic:cNvPicPr/>
+                  </pic:nvPicPr>
+                  <pic:blipFill>
+                    <a:blip r:embed="rId19"/>
+                    <a:stretch>
+                      <a:fillRect/>
+                    </a:stretch>
+                  </pic:blipFill>
+                  <pic:spPr>
+                    <a:xfrm>
+                      <a:off x="0" y="0"/>
+                      <a:ext cx="5934903" cy="4496427"/>
+                    </a:xfrm>
+                    <a:prstGeom prst="rect">
+                      <a:avLst/>
+                    </a:prstGeom>
+                  </pic:spPr>
+                </pic:pic>
+              </a:graphicData>
+            </a:graphic>
+          </wp:inline>
+        </w:drawing>
+      </w:r>
+    </w:p>
+    <w:p/>
+    <w:p/>
+    <w:p/>
+    <w:p>
+      <w:pPr>
+        <w:pStyle w:val="Heading1"/>
+      </w:pPr>
+      <w:r>
+        <w:t>Use The Loop tool method on an edge loop on a box</w:t>
+      </w:r>
+    </w:p>
+    <w:p>
+      <w:r>
+        <w:t>Let’s try using the loop tool method on a cube. Here I just messed up an edge loop in Edit mode.</w:t>
+      </w:r>
+    </w:p>
+    <w:p>
+      <w:r>
+        <w:rPr>
+          <w:noProof/>
+        </w:rPr>
+        <w:lastRenderedPageBreak/>
+        <w:drawing>
+          <wp:inline distT="0" distB="0" distL="0" distR="0" wp14:anchorId="5176F84B" wp14:editId="21FFF59E">
+            <wp:extent cx="3171825" cy="2698342"/>
+            <wp:effectExtent l="0" t="0" r="0" b="6985"/>
+            <wp:docPr id="1341349332" name="Picture 18"/>
+            <wp:cNvGraphicFramePr>
+              <a:graphicFrameLocks xmlns:a="http://schemas.openxmlformats.org/drawingml/2006/main" noChangeAspect="1"/>
+            </wp:cNvGraphicFramePr>
+            <a:graphic xmlns:a="http://schemas.openxmlformats.org/drawingml/2006/main">
+              <a:graphicData uri="http://schemas.openxmlformats.org/drawingml/2006/picture">
+                <pic:pic xmlns:pic="http://schemas.openxmlformats.org/drawingml/2006/picture">
+                  <pic:nvPicPr>
+                    <pic:cNvPr id="0" name="Picture 2"/>
+                    <pic:cNvPicPr>
+                      <a:picLocks noChangeAspect="1" noChangeArrowheads="1"/>
+                    </pic:cNvPicPr>
+                  </pic:nvPicPr>
+                  <pic:blipFill>
+                    <a:blip r:embed="rId20" cstate="print">
+                      <a:extLst>
+                        <a:ext uri="{28A0092B-C50C-407E-A947-70E740481C1C}">
+                          <a14:useLocalDpi xmlns:a14="http://schemas.microsoft.com/office/drawing/2010/main" val="0"/>
+                        </a:ext>
+                      </a:extLst>
+                    </a:blip>
+                    <a:srcRect/>
+                    <a:stretch>
+                      <a:fillRect/>
+                    </a:stretch>
+                  </pic:blipFill>
+                  <pic:spPr bwMode="auto">
+                    <a:xfrm>
+                      <a:off x="0" y="0"/>
+                      <a:ext cx="3175753" cy="2701683"/>
+                    </a:xfrm>
+                    <a:prstGeom prst="rect">
+                      <a:avLst/>
+                    </a:prstGeom>
+                    <a:noFill/>
+                    <a:ln>
+                      <a:noFill/>
+                    </a:ln>
+                  </pic:spPr>
+                </pic:pic>
+              </a:graphicData>
+            </a:graphic>
+          </wp:inline>
+        </w:drawing>
+      </w:r>
+    </w:p>
+    <w:p>
+      <w:r>
+        <w:t>This is what this looks like after using the Loop tool method of Relax.</w:t>
+      </w:r>
+      <w:r>
+        <w:t xml:space="preserve"> Yeah, that doesn’t look quite right.</w:t>
+      </w:r>
+    </w:p>
+    <w:p>
+      <w:r>
+        <w:rPr>
+          <w:noProof/>
+        </w:rPr>
+        <w:drawing>
+          <wp:inline distT="0" distB="0" distL="0" distR="0" wp14:anchorId="1EF9FAE0" wp14:editId="77B5DBC2">
+            <wp:extent cx="5010150" cy="3267838"/>
+            <wp:effectExtent l="0" t="0" r="0" b="8890"/>
+            <wp:docPr id="973512878" name="Picture 19"/>
+            <wp:cNvGraphicFramePr>
+              <a:graphicFrameLocks xmlns:a="http://schemas.openxmlformats.org/drawingml/2006/main" noChangeAspect="1"/>
+            </wp:cNvGraphicFramePr>
+            <a:graphic xmlns:a="http://schemas.openxmlformats.org/drawingml/2006/main">
+              <a:graphicData uri="http://schemas.openxmlformats.org/drawingml/2006/picture">
+                <pic:pic xmlns:pic="http://schemas.openxmlformats.org/drawingml/2006/picture">
+                  <pic:nvPicPr>
+                    <pic:cNvPr id="0" name="Picture 3"/>
+                    <pic:cNvPicPr>
+                      <a:picLocks noChangeAspect="1" noChangeArrowheads="1"/>
+                    </pic:cNvPicPr>
+                  </pic:nvPicPr>
+                  <pic:blipFill>
+                    <a:blip r:embed="rId21" cstate="print">
+                      <a:extLst>
+                        <a:ext uri="{28A0092B-C50C-407E-A947-70E740481C1C}">
+                          <a14:useLocalDpi xmlns:a14="http://schemas.microsoft.com/office/drawing/2010/main" val="0"/>
+                        </a:ext>
+                      </a:extLst>
+                    </a:blip>
+                    <a:srcRect/>
+                    <a:stretch>
+                      <a:fillRect/>
+                    </a:stretch>
+                  </pic:blipFill>
+                  <pic:spPr bwMode="auto">
+                    <a:xfrm>
+                      <a:off x="0" y="0"/>
+                      <a:ext cx="5016864" cy="3272217"/>
+                    </a:xfrm>
+                    <a:prstGeom prst="rect">
+                      <a:avLst/>
+                    </a:prstGeom>
+                    <a:noFill/>
+                    <a:ln>
+                      <a:noFill/>
+                    </a:ln>
+                  </pic:spPr>
+                </pic:pic>
+              </a:graphicData>
+            </a:graphic>
+          </wp:inline>
+        </w:drawing>
+      </w:r>
+    </w:p>
+    <w:p/>
+    <w:p>
+      <w:pPr>
+        <w:pStyle w:val="Heading1"/>
+      </w:pPr>
+      <w:r>
+        <w:t>Cube Results after using Smooth Vertices</w:t>
+      </w:r>
+    </w:p>
+    <w:p>
+      <w:r>
+        <w:t xml:space="preserve">Now let’s try that same edge loop and use </w:t>
+      </w:r>
+      <w:r>
+        <w:rPr>
+          <w:rStyle w:val="BlueBoldenChar"/>
+          <w:rFonts w:eastAsiaTheme="minorHAnsi"/>
+        </w:rPr>
+        <w:t>Smooth Vertices</w:t>
+      </w:r>
+      <w:r>
+        <w:t xml:space="preserve"> on it instead. To me, this is the result that you are probably really going for. So, Blenders own method wins this fight substantially, as far as I am concerned.</w:t>
+      </w:r>
+    </w:p>
+    <w:p>
+      <w:r>
+        <w:rPr>
+          <w:noProof/>
+        </w:rPr>
+        <w:lastRenderedPageBreak/>
+        <w:drawing>
+          <wp:inline distT="0" distB="0" distL="0" distR="0" wp14:anchorId="4C0DB921" wp14:editId="44001DD9">
+            <wp:extent cx="4152900" cy="4086347"/>
+            <wp:effectExtent l="0" t="0" r="0" b="9525"/>
+            <wp:docPr id="501940172" name="Picture 20"/>
+            <wp:cNvGraphicFramePr>
+              <a:graphicFrameLocks xmlns:a="http://schemas.openxmlformats.org/drawingml/2006/main" noChangeAspect="1"/>
+            </wp:cNvGraphicFramePr>
+            <a:graphic xmlns:a="http://schemas.openxmlformats.org/drawingml/2006/main">
+              <a:graphicData uri="http://schemas.openxmlformats.org/drawingml/2006/picture">
+                <pic:pic xmlns:pic="http://schemas.openxmlformats.org/drawingml/2006/picture">
+                  <pic:nvPicPr>
+                    <pic:cNvPr id="0" name="Picture 4"/>
+                    <pic:cNvPicPr>
+                      <a:picLocks noChangeAspect="1" noChangeArrowheads="1"/>
+                    </pic:cNvPicPr>
+                  </pic:nvPicPr>
+                  <pic:blipFill>
+                    <a:blip r:embed="rId22">
+                      <a:extLst>
+                        <a:ext uri="{28A0092B-C50C-407E-A947-70E740481C1C}">
+                          <a14:useLocalDpi xmlns:a14="http://schemas.microsoft.com/office/drawing/2010/main" val="0"/>
+                        </a:ext>
+                      </a:extLst>
+                    </a:blip>
+                    <a:srcRect/>
+                    <a:stretch>
+                      <a:fillRect/>
+                    </a:stretch>
+                  </pic:blipFill>
+                  <pic:spPr bwMode="auto">
+                    <a:xfrm>
+                      <a:off x="0" y="0"/>
+                      <a:ext cx="4157810" cy="4091178"/>
+                    </a:xfrm>
+                    <a:prstGeom prst="rect">
+                      <a:avLst/>
+                    </a:prstGeom>
+                    <a:noFill/>
+                    <a:ln>
+                      <a:noFill/>
+                    </a:ln>
+                  </pic:spPr>
+                </pic:pic>
+              </a:graphicData>
+            </a:graphic>
+          </wp:inline>
+        </w:drawing>
+      </w:r>
+    </w:p>
+    <w:p/>
+    <w:p>
+      <w:r>
+        <w:t>You can decide for yourself. You can try both methods and use the best one for your own needs. But I think most of the time you will probably ditch the Loop Tool’s version for this and just go back to using the Blender method.</w:t>
+      </w:r>
+    </w:p>
+    <w:p>
+      <w:r>
+        <w:t>Well, that is about it for this tutorial. Try working a few examples for yourself, and just have fun.</w:t>
+      </w:r>
     </w:p>
     <w:sectPr>
       <w:pgSz w:w="12240" w:h="15840"/>
@@ -2028,6 +3015,41 @@
       <w:szCs w:val="28"/>
     </w:rPr>
   </w:style>
+  <w:style w:type="character" w:styleId="Hyperlink">
+    <w:name w:val="Hyperlink"/>
+    <w:basedOn w:val="DefaultParagraphFont"/>
+    <w:uiPriority w:val="99"/>
+    <w:unhideWhenUsed/>
+    <w:rsid w:val="00230CE2"/>
+    <w:rPr>
+      <w:color w:val="0563C1" w:themeColor="hyperlink"/>
+      <w:u w:val="single"/>
+    </w:rPr>
+  </w:style>
+  <w:style w:type="character" w:styleId="UnresolvedMention">
+    <w:name w:val="Unresolved Mention"/>
+    <w:basedOn w:val="DefaultParagraphFont"/>
+    <w:uiPriority w:val="99"/>
+    <w:semiHidden/>
+    <w:unhideWhenUsed/>
+    <w:rsid w:val="00230CE2"/>
+    <w:rPr>
+      <w:color w:val="605E5C"/>
+      <w:shd w:val="clear" w:color="auto" w:fill="E1DFDD"/>
+    </w:rPr>
+  </w:style>
+  <w:style w:type="character" w:styleId="FollowedHyperlink">
+    <w:name w:val="FollowedHyperlink"/>
+    <w:basedOn w:val="DefaultParagraphFont"/>
+    <w:uiPriority w:val="99"/>
+    <w:semiHidden/>
+    <w:unhideWhenUsed/>
+    <w:rsid w:val="00230CE2"/>
+    <w:rPr>
+      <w:color w:val="954F72" w:themeColor="followedHyperlink"/>
+      <w:u w:val="single"/>
+    </w:rPr>
+  </w:style>
 </w:styles>
 </file>
 

</xml_diff>

<commit_message>
Writing an Article for August 11th, 2025
</commit_message>
<xml_diff>
--- a/Articles/2025/1-Blender-Continued/7-Loop-Tools/7-Relax-Umm-Err-Smooth-Vertices/7 Relax Ummm Err Smooth Vertices.docx
+++ b/Articles/2025/1-Blender-Continued/7-Loop-Tools/7-Relax-Umm-Err-Smooth-Vertices/7 Relax Ummm Err Smooth Vertices.docx
@@ -153,16 +153,75 @@
       <w:r>
         <w:t xml:space="preserve">Well, if you have the </w:t>
       </w:r>
-      <w:hyperlink r:id="rId7" w:anchor="_Toc190345789" w:history="1">
+      <w:hyperlink r:id="rId7" w:history="1">
         <w:r>
           <w:rPr>
             <w:rStyle w:val="Hyperlink"/>
           </w:rPr>
-          <w:t>Loop tools enabled</w:t>
+          <w:t>Extra</w:t>
         </w:r>
       </w:hyperlink>
-      <w:r>
-        <w:t xml:space="preserve"> from the Edit-Preference section of Blender, you will have the ability to add a single Vertex from the add menu.</w:t>
+      <w:hyperlink r:id="rId8" w:history="1">
+        <w:r>
+          <w:rPr>
+            <w:rStyle w:val="Hyperlink"/>
+          </w:rPr>
+          <w:t xml:space="preserve"> Mesh Ob</w:t>
+        </w:r>
+        <w:r>
+          <w:rPr>
+            <w:rStyle w:val="Hyperlink"/>
+          </w:rPr>
+          <w:t>j</w:t>
+        </w:r>
+        <w:r>
+          <w:rPr>
+            <w:rStyle w:val="Hyperlink"/>
+          </w:rPr>
+          <w:t>ects</w:t>
+        </w:r>
+      </w:hyperlink>
+      <w:r>
+        <w:t xml:space="preserve"> enabled</w:t>
+      </w:r>
+      <w:r>
+        <w:t xml:space="preserve"> from the </w:t>
+      </w:r>
+      <w:r>
+        <w:rPr>
+          <w:rStyle w:val="BoldMaroonListChar"/>
+        </w:rPr>
+        <w:t>Edit-Preference</w:t>
+      </w:r>
+      <w:r>
+        <w:t xml:space="preserve"> section of Blender, you will have the ability to add a </w:t>
+      </w:r>
+      <w:r>
+        <w:rPr>
+          <w:rStyle w:val="BlueBoldenChar"/>
+          <w:rFonts w:eastAsiaTheme="minorHAnsi"/>
+        </w:rPr>
+        <w:t xml:space="preserve">Single </w:t>
+      </w:r>
+      <w:r>
+        <w:rPr>
+          <w:rStyle w:val="BlueBoldenChar"/>
+          <w:rFonts w:eastAsiaTheme="minorHAnsi"/>
+        </w:rPr>
+        <w:t>Vertex</w:t>
+      </w:r>
+      <w:r>
+        <w:t xml:space="preserve"> from the </w:t>
+      </w:r>
+      <w:r>
+        <w:rPr>
+          <w:rStyle w:val="BlueBoldenChar"/>
+          <w:rFonts w:eastAsiaTheme="minorHAnsi"/>
+        </w:rPr>
+        <w:t xml:space="preserve">add </w:t>
+      </w:r>
+      <w:r>
+        <w:t>menu.</w:t>
       </w:r>
     </w:p>
     <w:p>
@@ -186,7 +245,7 @@
                     <pic:cNvPicPr/>
                   </pic:nvPicPr>
                   <pic:blipFill>
-                    <a:blip r:embed="rId8"/>
+                    <a:blip r:embed="rId9"/>
                     <a:stretch>
                       <a:fillRect/>
                     </a:stretch>
@@ -209,7 +268,13 @@
     </w:p>
     <w:p>
       <w:r>
-        <w:t xml:space="preserve">Now we can add this </w:t>
+        <w:t>Now</w:t>
+      </w:r>
+      <w:r>
+        <w:t>, with the extra Mesh tools enabled,</w:t>
+      </w:r>
+      <w:r>
+        <w:t xml:space="preserve"> we can add this </w:t>
       </w:r>
       <w:r>
         <w:rPr>
@@ -254,7 +319,7 @@
                     <pic:cNvPicPr/>
                   </pic:nvPicPr>
                   <pic:blipFill>
-                    <a:blip r:embed="rId9"/>
+                    <a:blip r:embed="rId10"/>
                     <a:stretch>
                       <a:fillRect/>
                     </a:stretch>
@@ -336,7 +401,7 @@
                     <pic:cNvPicPr/>
                   </pic:nvPicPr>
                   <pic:blipFill>
-                    <a:blip r:embed="rId10"/>
+                    <a:blip r:embed="rId11"/>
                     <a:stretch>
                       <a:fillRect/>
                     </a:stretch>
@@ -385,7 +450,7 @@
                     <pic:cNvPicPr/>
                   </pic:nvPicPr>
                   <pic:blipFill>
-                    <a:blip r:embed="rId11"/>
+                    <a:blip r:embed="rId12"/>
                     <a:stretch>
                       <a:fillRect/>
                     </a:stretch>
@@ -449,7 +514,7 @@
                     <pic:cNvPicPr/>
                   </pic:nvPicPr>
                   <pic:blipFill>
-                    <a:blip r:embed="rId12"/>
+                    <a:blip r:embed="rId13"/>
                     <a:stretch>
                       <a:fillRect/>
                     </a:stretch>
@@ -497,7 +562,7 @@
                     <pic:cNvPicPr/>
                   </pic:nvPicPr>
                   <pic:blipFill>
-                    <a:blip r:embed="rId13"/>
+                    <a:blip r:embed="rId14"/>
                     <a:stretch>
                       <a:fillRect/>
                     </a:stretch>
@@ -546,7 +611,7 @@
                     <pic:cNvPicPr/>
                   </pic:nvPicPr>
                   <pic:blipFill>
-                    <a:blip r:embed="rId14"/>
+                    <a:blip r:embed="rId15"/>
                     <a:stretch>
                       <a:fillRect/>
                     </a:stretch>
@@ -593,7 +658,7 @@
                     <pic:cNvPicPr/>
                   </pic:nvPicPr>
                   <pic:blipFill>
-                    <a:blip r:embed="rId15"/>
+                    <a:blip r:embed="rId16"/>
                     <a:stretch>
                       <a:fillRect/>
                     </a:stretch>
@@ -615,12 +680,14 @@
       </w:r>
     </w:p>
     <w:p/>
+    <w:p/>
+    <w:p/>
+    <w:p/>
     <w:p>
       <w:pPr>
         <w:pStyle w:val="Heading1"/>
       </w:pPr>
       <w:r>
-        <w:lastRenderedPageBreak/>
         <w:t>Blender’s Smooth Method</w:t>
       </w:r>
     </w:p>
@@ -653,7 +720,7 @@
                     <pic:cNvPicPr/>
                   </pic:nvPicPr>
                   <pic:blipFill>
-                    <a:blip r:embed="rId16"/>
+                    <a:blip r:embed="rId17"/>
                     <a:stretch>
                       <a:fillRect/>
                     </a:stretch>
@@ -695,6 +762,7 @@
         <w:rPr>
           <w:noProof/>
         </w:rPr>
+        <w:lastRenderedPageBreak/>
         <w:drawing>
           <wp:inline distT="0" distB="0" distL="0" distR="0" wp14:anchorId="3DF99B26" wp14:editId="21F9ECF1">
             <wp:extent cx="4267200" cy="2935524"/>
@@ -711,7 +779,7 @@
                     <pic:cNvPicPr/>
                   </pic:nvPicPr>
                   <pic:blipFill>
-                    <a:blip r:embed="rId17"/>
+                    <a:blip r:embed="rId18"/>
                     <a:stretch>
                       <a:fillRect/>
                     </a:stretch>
@@ -734,7 +802,6 @@
     </w:p>
     <w:p>
       <w:r>
-        <w:lastRenderedPageBreak/>
         <w:t>Vertex- Smooth Vertices</w:t>
       </w:r>
     </w:p>
@@ -760,7 +827,7 @@
                     <pic:cNvPicPr/>
                   </pic:nvPicPr>
                   <pic:blipFill>
-                    <a:blip r:embed="rId18"/>
+                    <a:blip r:embed="rId19"/>
                     <a:stretch>
                       <a:fillRect/>
                     </a:stretch>
@@ -818,7 +885,7 @@
                     <pic:cNvPicPr/>
                   </pic:nvPicPr>
                   <pic:blipFill>
-                    <a:blip r:embed="rId19"/>
+                    <a:blip r:embed="rId20"/>
                     <a:stretch>
                       <a:fillRect/>
                     </a:stretch>
@@ -886,7 +953,7 @@
                     <pic:cNvPicPr/>
                   </pic:nvPicPr>
                   <pic:blipFill>
-                    <a:blip r:embed="rId20"/>
+                    <a:blip r:embed="rId21"/>
                     <a:stretch>
                       <a:fillRect/>
                     </a:stretch>
@@ -947,7 +1014,7 @@
                     </pic:cNvPicPr>
                   </pic:nvPicPr>
                   <pic:blipFill>
-                    <a:blip r:embed="rId21" cstate="print">
+                    <a:blip r:embed="rId22" cstate="print">
                       <a:extLst>
                         <a:ext uri="{28A0092B-C50C-407E-A947-70E740481C1C}">
                           <a14:useLocalDpi xmlns:a14="http://schemas.microsoft.com/office/drawing/2010/main" val="0"/>
@@ -993,7 +1060,7 @@
           <w:noProof/>
         </w:rPr>
         <w:drawing>
-          <wp:inline distT="0" distB="0" distL="0" distR="0" wp14:anchorId="1EF9FAE0" wp14:editId="368AECA9">
+          <wp:inline distT="0" distB="0" distL="0" distR="0" wp14:anchorId="1EF9FAE0" wp14:editId="477F1423">
             <wp:extent cx="5010150" cy="3267838"/>
             <wp:effectExtent l="0" t="0" r="0" b="8890"/>
             <wp:docPr id="973512878" name="Picture 19"/>
@@ -1010,7 +1077,7 @@
                     </pic:cNvPicPr>
                   </pic:nvPicPr>
                   <pic:blipFill>
-                    <a:blip r:embed="rId22" cstate="print">
+                    <a:blip r:embed="rId23" cstate="print">
                       <a:extLst>
                         <a:ext uri="{28A0092B-C50C-407E-A947-70E740481C1C}">
                           <a14:useLocalDpi xmlns:a14="http://schemas.microsoft.com/office/drawing/2010/main" val="0"/>
@@ -1090,7 +1157,7 @@
                     </pic:cNvPicPr>
                   </pic:nvPicPr>
                   <pic:blipFill>
-                    <a:blip r:embed="rId23">
+                    <a:blip r:embed="rId24">
                       <a:extLst>
                         <a:ext uri="{28A0092B-C50C-407E-A947-70E740481C1C}">
                           <a14:useLocalDpi xmlns:a14="http://schemas.microsoft.com/office/drawing/2010/main" val="0"/>

</xml_diff>